<commit_message>
Sprial 1 final SRS - please review
</commit_message>
<xml_diff>
--- a/Docs/SRS/SRS.docx
+++ b/Docs/SRS/SRS.docx
@@ -32,37 +32,35 @@
       <w:pPr>
         <w:rPr>
           <w:rFonts w:ascii="Times New Roman" w:hAnsi="Times New Roman" w:cs="Times New Roman"/>
+          <w:sz w:val="48"/>
+          <w:szCs w:val="24"/>
+        </w:rPr>
+      </w:pPr>
+      <w:r>
+        <w:rPr>
+          <w:rFonts w:ascii="Times New Roman" w:hAnsi="Times New Roman" w:cs="Times New Roman"/>
           <w:i/>
-          <w:sz w:val="32"/>
-          <w:szCs w:val="24"/>
-        </w:rPr>
-      </w:pPr>
-      <w:r>
-        <w:rPr>
-          <w:rFonts w:ascii="Times New Roman" w:hAnsi="Times New Roman" w:cs="Times New Roman"/>
-          <w:i/>
-          <w:sz w:val="32"/>
-          <w:szCs w:val="24"/>
-        </w:rPr>
-        <w:t xml:space="preserve">&lt;NAME OF </w:t>
+          <w:sz w:val="48"/>
+          <w:szCs w:val="24"/>
+        </w:rPr>
+        <w:t>Digidiet</w:t>
       </w:r>
       <w:r>
         <w:rPr>
           <w:rFonts w:ascii="Times New Roman" w:hAnsi="Times New Roman" w:cs="Times New Roman"/>
           <w:i/>
-          <w:sz w:val="32"/>
-          <w:szCs w:val="24"/>
-        </w:rPr>
-        <w:t>WEB APP</w:t>
+          <w:sz w:val="48"/>
+          <w:szCs w:val="24"/>
+        </w:rPr>
+        <w:t xml:space="preserve"> </w:t>
       </w:r>
       <w:r>
         <w:rPr>
           <w:rFonts w:ascii="Times New Roman" w:hAnsi="Times New Roman" w:cs="Times New Roman"/>
-          <w:i/>
-          <w:sz w:val="32"/>
-          <w:szCs w:val="24"/>
-        </w:rPr>
-        <w:t>&gt;</w:t>
+          <w:sz w:val="48"/>
+          <w:szCs w:val="24"/>
+        </w:rPr>
+        <w:t xml:space="preserve">(name subject to change) </w:t>
       </w:r>
     </w:p>
     <w:p>
@@ -221,25 +219,7 @@
           <w:sz w:val="28"/>
           <w:szCs w:val="24"/>
         </w:rPr>
-        <w:t xml:space="preserve">Michael </w:t>
-      </w:r>
-      <w:proofErr w:type="spellStart"/>
-      <w:r>
-        <w:rPr>
-          <w:rFonts w:ascii="Times New Roman" w:hAnsi="Times New Roman" w:cs="Times New Roman"/>
-          <w:sz w:val="28"/>
-          <w:szCs w:val="24"/>
-        </w:rPr>
-        <w:t>Neary</w:t>
-      </w:r>
-      <w:proofErr w:type="spellEnd"/>
-      <w:r>
-        <w:rPr>
-          <w:rFonts w:ascii="Times New Roman" w:hAnsi="Times New Roman" w:cs="Times New Roman"/>
-          <w:sz w:val="28"/>
-          <w:szCs w:val="24"/>
-        </w:rPr>
-        <w:t xml:space="preserve"> </w:t>
+        <w:t xml:space="preserve">Michael Neary </w:t>
       </w:r>
     </w:p>
     <w:p>
@@ -350,7 +330,23 @@
           <w:sz w:val="24"/>
           <w:szCs w:val="24"/>
         </w:rPr>
-        <w:t xml:space="preserve">This document explains the features of the &lt;NAME&gt; web application, a social website for people to share and review recipes. </w:t>
+        <w:t xml:space="preserve">This document explains the features of the </w:t>
+      </w:r>
+      <w:r>
+        <w:rPr>
+          <w:rFonts w:ascii="Times New Roman" w:hAnsi="Times New Roman" w:cs="Times New Roman"/>
+          <w:sz w:val="24"/>
+          <w:szCs w:val="24"/>
+        </w:rPr>
+        <w:t>Digidiet</w:t>
+      </w:r>
+      <w:r>
+        <w:rPr>
+          <w:rFonts w:ascii="Times New Roman" w:hAnsi="Times New Roman" w:cs="Times New Roman"/>
+          <w:sz w:val="24"/>
+          <w:szCs w:val="24"/>
+        </w:rPr>
+        <w:t xml:space="preserve"> web application, a social website for people to share and review recipes. </w:t>
       </w:r>
       <w:r>
         <w:rPr>
@@ -366,7 +362,23 @@
           <w:sz w:val="24"/>
           <w:szCs w:val="24"/>
         </w:rPr>
-        <w:t xml:space="preserve">The intended audience of this document is the &lt;NAME&gt; developer team named on the cover page and the customer </w:t>
+        <w:t xml:space="preserve">The intended audience of this document is the </w:t>
+      </w:r>
+      <w:r>
+        <w:rPr>
+          <w:rFonts w:ascii="Times New Roman" w:hAnsi="Times New Roman" w:cs="Times New Roman"/>
+          <w:sz w:val="24"/>
+          <w:szCs w:val="24"/>
+        </w:rPr>
+        <w:t>Digidiet</w:t>
+      </w:r>
+      <w:r>
+        <w:rPr>
+          <w:rFonts w:ascii="Times New Roman" w:hAnsi="Times New Roman" w:cs="Times New Roman"/>
+          <w:sz w:val="24"/>
+          <w:szCs w:val="24"/>
+        </w:rPr>
+        <w:t xml:space="preserve"> developer team named on the cover page and the customer </w:t>
       </w:r>
       <w:r>
         <w:rPr>
@@ -462,7 +474,7 @@
           <w:sz w:val="24"/>
           <w:szCs w:val="24"/>
         </w:rPr>
-        <w:t>&lt;</w:t>
+        <w:t>Digidiet</w:t>
       </w:r>
       <w:r>
         <w:rPr>
@@ -470,15 +482,7 @@
           <w:sz w:val="24"/>
           <w:szCs w:val="24"/>
         </w:rPr>
-        <w:t>NAME</w:t>
-      </w:r>
-      <w:r>
-        <w:rPr>
-          <w:rFonts w:ascii="Times New Roman" w:hAnsi="Times New Roman" w:cs="Times New Roman"/>
-          <w:sz w:val="24"/>
-          <w:szCs w:val="24"/>
-        </w:rPr>
-        <w:t xml:space="preserve">&gt; is designed </w:t>
+        <w:t xml:space="preserve"> is designed </w:t>
       </w:r>
       <w:r>
         <w:rPr>
@@ -570,7 +574,23 @@
           <w:sz w:val="24"/>
           <w:szCs w:val="24"/>
         </w:rPr>
-        <w:t xml:space="preserve">The &lt;NAME&gt; web application consists of 14 use cases including: creating a new account, logging in, </w:t>
+        <w:t xml:space="preserve">The </w:t>
+      </w:r>
+      <w:r>
+        <w:rPr>
+          <w:rFonts w:ascii="Times New Roman" w:hAnsi="Times New Roman" w:cs="Times New Roman"/>
+          <w:sz w:val="24"/>
+          <w:szCs w:val="24"/>
+        </w:rPr>
+        <w:t>Digidiet</w:t>
+      </w:r>
+      <w:r>
+        <w:rPr>
+          <w:rFonts w:ascii="Times New Roman" w:hAnsi="Times New Roman" w:cs="Times New Roman"/>
+          <w:sz w:val="24"/>
+          <w:szCs w:val="24"/>
+        </w:rPr>
+        <w:t xml:space="preserve"> web application consists of 14 use cases including: creating a new account, logging in, </w:t>
       </w:r>
       <w:r>
         <w:rPr>
@@ -1374,11 +1394,9 @@
                                         <w:pStyle w:val="Header"/>
                                         <w:ind w:left="720"/>
                                       </w:pPr>
-                                      <w:proofErr w:type="gramStart"/>
                                       <w:r>
                                         <w:t>website</w:t>
                                       </w:r>
-                                      <w:proofErr w:type="gramEnd"/>
                                     </w:p>
                                   </w:txbxContent>
                                 </wps:txbx>
@@ -1527,11 +1545,9 @@
                                   <w:pStyle w:val="Header"/>
                                   <w:ind w:left="720"/>
                                 </w:pPr>
-                                <w:proofErr w:type="gramStart"/>
                                 <w:r>
                                   <w:t>website</w:t>
                                 </w:r>
-                                <w:proofErr w:type="gramEnd"/>
                               </w:p>
                             </w:txbxContent>
                           </v:textbox>
@@ -6910,7 +6926,6 @@
                 <w:szCs w:val="24"/>
               </w:rPr>
             </w:pPr>
-            <w:proofErr w:type="spellStart"/>
             <w:r>
               <w:rPr>
                 <w:rFonts w:ascii="Times New Roman" w:eastAsia="Times New Roman" w:hAnsi="Times New Roman" w:cs="Times New Roman"/>
@@ -6920,7 +6935,6 @@
               </w:rPr>
               <w:t>Postconditions</w:t>
             </w:r>
-            <w:proofErr w:type="spellEnd"/>
           </w:p>
         </w:tc>
         <w:tc>
@@ -8173,7 +8187,6 @@
                 <w:szCs w:val="24"/>
               </w:rPr>
             </w:pPr>
-            <w:proofErr w:type="spellStart"/>
             <w:r>
               <w:rPr>
                 <w:rFonts w:ascii="Times New Roman" w:eastAsia="Times New Roman" w:hAnsi="Times New Roman" w:cs="Times New Roman"/>
@@ -8183,7 +8196,6 @@
               </w:rPr>
               <w:t>Postconditions</w:t>
             </w:r>
-            <w:proofErr w:type="spellEnd"/>
           </w:p>
         </w:tc>
         <w:tc>
@@ -9260,7 +9272,6 @@
                 <w:szCs w:val="24"/>
               </w:rPr>
             </w:pPr>
-            <w:proofErr w:type="spellStart"/>
             <w:r>
               <w:rPr>
                 <w:rFonts w:ascii="Times New Roman" w:eastAsia="Times New Roman" w:hAnsi="Times New Roman" w:cs="Times New Roman"/>
@@ -9270,7 +9281,6 @@
               </w:rPr>
               <w:t>Postconditions</w:t>
             </w:r>
-            <w:proofErr w:type="spellEnd"/>
           </w:p>
         </w:tc>
         <w:tc>
@@ -10331,7 +10341,6 @@
                 <w:lang w:eastAsia="ar-SA"/>
               </w:rPr>
             </w:pPr>
-            <w:proofErr w:type="spellStart"/>
             <w:r>
               <w:rPr>
                 <w:rFonts w:ascii="Times New Roman" w:eastAsia="Times New Roman" w:hAnsi="Times New Roman" w:cs="Times New Roman"/>
@@ -10342,7 +10351,6 @@
               </w:rPr>
               <w:t>Postconditions</w:t>
             </w:r>
-            <w:proofErr w:type="spellEnd"/>
           </w:p>
         </w:tc>
         <w:tc>
@@ -11673,7 +11681,6 @@
                 <w:szCs w:val="24"/>
               </w:rPr>
             </w:pPr>
-            <w:proofErr w:type="spellStart"/>
             <w:r>
               <w:rPr>
                 <w:rFonts w:ascii="Times New Roman" w:eastAsia="Times New Roman" w:hAnsi="Times New Roman" w:cs="Times New Roman"/>
@@ -11683,7 +11690,6 @@
               </w:rPr>
               <w:t>Postconditions</w:t>
             </w:r>
-            <w:proofErr w:type="spellEnd"/>
           </w:p>
         </w:tc>
         <w:tc>
@@ -13401,7 +13407,6 @@
                 <w:lang w:eastAsia="ar-SA"/>
               </w:rPr>
             </w:pPr>
-            <w:proofErr w:type="spellStart"/>
             <w:r>
               <w:rPr>
                 <w:rFonts w:ascii="Times New Roman" w:eastAsia="Times New Roman" w:hAnsi="Times New Roman" w:cs="Times New Roman"/>
@@ -13412,7 +13417,6 @@
               </w:rPr>
               <w:t>Postconditions</w:t>
             </w:r>
-            <w:proofErr w:type="spellEnd"/>
           </w:p>
         </w:tc>
         <w:tc>
@@ -14818,27 +14822,7 @@
                 <w:szCs w:val="24"/>
                 <w:lang w:eastAsia="ar-SA"/>
               </w:rPr>
-              <w:t xml:space="preserve">The user will enter </w:t>
-            </w:r>
-            <w:proofErr w:type="spellStart"/>
-            <w:r>
-              <w:rPr>
-                <w:rFonts w:ascii="Times New Roman" w:eastAsia="Times New Roman" w:hAnsi="Times New Roman" w:cs="Times New Roman"/>
-                <w:sz w:val="24"/>
-                <w:szCs w:val="24"/>
-                <w:lang w:eastAsia="ar-SA"/>
-              </w:rPr>
-              <w:t>ascii</w:t>
-            </w:r>
-            <w:proofErr w:type="spellEnd"/>
-            <w:r>
-              <w:rPr>
-                <w:rFonts w:ascii="Times New Roman" w:eastAsia="Times New Roman" w:hAnsi="Times New Roman" w:cs="Times New Roman"/>
-                <w:sz w:val="24"/>
-                <w:szCs w:val="24"/>
-                <w:lang w:eastAsia="ar-SA"/>
-              </w:rPr>
-              <w:t xml:space="preserve"> text</w:t>
+              <w:t>The user will enter ascii text</w:t>
             </w:r>
           </w:p>
         </w:tc>
@@ -14865,7 +14849,6 @@
                 <w:lang w:eastAsia="ar-SA"/>
               </w:rPr>
             </w:pPr>
-            <w:proofErr w:type="spellStart"/>
             <w:r>
               <w:rPr>
                 <w:rFonts w:ascii="Times New Roman" w:eastAsia="Times New Roman" w:hAnsi="Times New Roman" w:cs="Times New Roman"/>
@@ -14876,7 +14859,6 @@
               </w:rPr>
               <w:t>Postconditions</w:t>
             </w:r>
-            <w:proofErr w:type="spellEnd"/>
           </w:p>
         </w:tc>
         <w:tc>
@@ -15903,27 +15885,7 @@
                 <w:szCs w:val="24"/>
                 <w:lang w:eastAsia="ar-SA"/>
               </w:rPr>
-              <w:t xml:space="preserve">If the user does not enter </w:t>
-            </w:r>
-            <w:proofErr w:type="spellStart"/>
-            <w:r>
-              <w:rPr>
-                <w:rFonts w:ascii="Times New Roman" w:eastAsia="Times New Roman" w:hAnsi="Times New Roman" w:cs="Times New Roman"/>
-                <w:sz w:val="24"/>
-                <w:szCs w:val="24"/>
-                <w:lang w:eastAsia="ar-SA"/>
-              </w:rPr>
-              <w:t>ascii</w:t>
-            </w:r>
-            <w:proofErr w:type="spellEnd"/>
-            <w:r>
-              <w:rPr>
-                <w:rFonts w:ascii="Times New Roman" w:eastAsia="Times New Roman" w:hAnsi="Times New Roman" w:cs="Times New Roman"/>
-                <w:sz w:val="24"/>
-                <w:szCs w:val="24"/>
-                <w:lang w:eastAsia="ar-SA"/>
-              </w:rPr>
-              <w:t xml:space="preserve"> text, a message will be displayed to the user</w:t>
+              <w:t>If the user does not enter ascii text, a message will be displayed to the user</w:t>
             </w:r>
           </w:p>
         </w:tc>
@@ -16513,7 +16475,6 @@
                 <w:lang w:eastAsia="ar-SA"/>
               </w:rPr>
             </w:pPr>
-            <w:proofErr w:type="spellStart"/>
             <w:r>
               <w:rPr>
                 <w:rFonts w:ascii="Times New Roman" w:eastAsia="Times New Roman" w:hAnsi="Times New Roman" w:cs="Times New Roman"/>
@@ -16524,7 +16485,6 @@
               </w:rPr>
               <w:t>Postconditions</w:t>
             </w:r>
-            <w:proofErr w:type="spellEnd"/>
           </w:p>
         </w:tc>
         <w:tc>
@@ -16559,27 +16519,7 @@
                 <w:szCs w:val="24"/>
                 <w:lang w:eastAsia="ar-SA"/>
               </w:rPr>
-              <w:t xml:space="preserve">The </w:t>
-            </w:r>
-            <w:proofErr w:type="gramStart"/>
-            <w:r>
-              <w:rPr>
-                <w:rFonts w:ascii="Times New Roman" w:eastAsia="Times New Roman" w:hAnsi="Times New Roman" w:cs="Times New Roman"/>
-                <w:sz w:val="24"/>
-                <w:szCs w:val="24"/>
-                <w:lang w:eastAsia="ar-SA"/>
-              </w:rPr>
-              <w:t>users</w:t>
-            </w:r>
-            <w:proofErr w:type="gramEnd"/>
-            <w:r>
-              <w:rPr>
-                <w:rFonts w:ascii="Times New Roman" w:eastAsia="Times New Roman" w:hAnsi="Times New Roman" w:cs="Times New Roman"/>
-                <w:sz w:val="24"/>
-                <w:szCs w:val="24"/>
-                <w:lang w:eastAsia="ar-SA"/>
-              </w:rPr>
-              <w:t xml:space="preserve"> statistics page will be populated with information about the user from the database.</w:t>
+              <w:t>The users statistics page will be populated with information about the user from the database.</w:t>
             </w:r>
           </w:p>
         </w:tc>
@@ -17561,27 +17501,7 @@
                 <w:szCs w:val="24"/>
                 <w:lang w:eastAsia="ar-SA"/>
               </w:rPr>
-              <w:t xml:space="preserve">Should other users be able to visit another </w:t>
-            </w:r>
-            <w:proofErr w:type="gramStart"/>
-            <w:r>
-              <w:rPr>
-                <w:rFonts w:ascii="Times New Roman" w:eastAsia="Times New Roman" w:hAnsi="Times New Roman" w:cs="Times New Roman"/>
-                <w:sz w:val="24"/>
-                <w:szCs w:val="24"/>
-                <w:lang w:eastAsia="ar-SA"/>
-              </w:rPr>
-              <w:t>users</w:t>
-            </w:r>
-            <w:proofErr w:type="gramEnd"/>
-            <w:r>
-              <w:rPr>
-                <w:rFonts w:ascii="Times New Roman" w:eastAsia="Times New Roman" w:hAnsi="Times New Roman" w:cs="Times New Roman"/>
-                <w:sz w:val="24"/>
-                <w:szCs w:val="24"/>
-                <w:lang w:eastAsia="ar-SA"/>
-              </w:rPr>
-              <w:t xml:space="preserve"> statistics page via URL? (add step about checking login)</w:t>
+              <w:t>Should other users be able to visit another users statistics page via URL? (add step about checking login)</w:t>
             </w:r>
           </w:p>
         </w:tc>
@@ -17996,7 +17916,6 @@
                 <w:lang w:eastAsia="ar-SA"/>
               </w:rPr>
             </w:pPr>
-            <w:proofErr w:type="spellStart"/>
             <w:r>
               <w:rPr>
                 <w:rFonts w:ascii="Times New Roman" w:eastAsia="Times New Roman" w:hAnsi="Times New Roman" w:cs="Times New Roman"/>
@@ -18007,7 +17926,6 @@
               </w:rPr>
               <w:t>Postconditions</w:t>
             </w:r>
-            <w:proofErr w:type="spellEnd"/>
           </w:p>
         </w:tc>
         <w:tc>
@@ -20044,19 +19962,8 @@
                 <w:szCs w:val="24"/>
                 <w:lang w:eastAsia="ar-SA"/>
               </w:rPr>
-              <w:t xml:space="preserve">System informs user that he/she has selected an invalid file and </w:t>
-            </w:r>
-            <w:proofErr w:type="spellStart"/>
-            <w:r>
-              <w:rPr>
-                <w:rFonts w:ascii="Times New Roman" w:eastAsia="Times New Roman" w:hAnsi="Times New Roman" w:cs="Times New Roman"/>
-                <w:sz w:val="24"/>
-                <w:szCs w:val="24"/>
-                <w:lang w:eastAsia="ar-SA"/>
-              </w:rPr>
-              <w:t>reprompts</w:t>
-            </w:r>
-            <w:proofErr w:type="spellEnd"/>
+              <w:t>System informs user that he/she has selected an invalid file and reprompts</w:t>
+            </w:r>
           </w:p>
         </w:tc>
       </w:tr>
@@ -20146,27 +20053,7 @@
                 <w:szCs w:val="24"/>
                 <w:lang w:eastAsia="ar-SA"/>
               </w:rPr>
-              <w:t xml:space="preserve">System </w:t>
-            </w:r>
-            <w:proofErr w:type="spellStart"/>
-            <w:r>
-              <w:rPr>
-                <w:rFonts w:ascii="Times New Roman" w:eastAsia="Times New Roman" w:hAnsi="Times New Roman" w:cs="Times New Roman"/>
-                <w:sz w:val="24"/>
-                <w:szCs w:val="24"/>
-                <w:lang w:eastAsia="ar-SA"/>
-              </w:rPr>
-              <w:t>reprompts</w:t>
-            </w:r>
-            <w:proofErr w:type="spellEnd"/>
-            <w:r>
-              <w:rPr>
-                <w:rFonts w:ascii="Times New Roman" w:eastAsia="Times New Roman" w:hAnsi="Times New Roman" w:cs="Times New Roman"/>
-                <w:sz w:val="24"/>
-                <w:szCs w:val="24"/>
-                <w:lang w:eastAsia="ar-SA"/>
-              </w:rPr>
-              <w:t xml:space="preserve"> user for missing required data (main picture, ingredients, description, steps)</w:t>
+              <w:t>System reprompts user for missing required data (main picture, ingredients, description, steps)</w:t>
             </w:r>
           </w:p>
         </w:tc>
@@ -20592,8 +20479,6 @@
             </w:r>
           </w:p>
         </w:tc>
-        <w:bookmarkStart w:id="0" w:name="_GoBack"/>
-        <w:bookmarkEnd w:id="0"/>
       </w:tr>
       <w:tr>
         <w:tc>
@@ -20688,7 +20573,6 @@
                 <w:lang w:eastAsia="ar-SA"/>
               </w:rPr>
             </w:pPr>
-            <w:proofErr w:type="spellStart"/>
             <w:r>
               <w:rPr>
                 <w:rFonts w:ascii="Times New Roman" w:eastAsia="Times New Roman" w:hAnsi="Times New Roman" w:cs="Times New Roman"/>
@@ -20699,7 +20583,6 @@
               </w:rPr>
               <w:t>Postconditions</w:t>
             </w:r>
-            <w:proofErr w:type="spellEnd"/>
           </w:p>
         </w:tc>
         <w:tc>
@@ -22325,7 +22208,6 @@
                 <w:szCs w:val="24"/>
               </w:rPr>
             </w:pPr>
-            <w:proofErr w:type="spellStart"/>
             <w:r>
               <w:rPr>
                 <w:rFonts w:ascii="Times New Roman" w:eastAsia="Times New Roman" w:hAnsi="Times New Roman" w:cs="Times New Roman"/>
@@ -22335,7 +22217,6 @@
               </w:rPr>
               <w:t>Postconditions</w:t>
             </w:r>
-            <w:proofErr w:type="spellEnd"/>
           </w:p>
         </w:tc>
         <w:tc>
@@ -23647,7 +23528,6 @@
                 <w:szCs w:val="24"/>
               </w:rPr>
             </w:pPr>
-            <w:proofErr w:type="spellStart"/>
             <w:r>
               <w:rPr>
                 <w:rFonts w:ascii="Times New Roman" w:eastAsia="Times New Roman" w:hAnsi="Times New Roman" w:cs="Times New Roman"/>
@@ -23657,7 +23537,6 @@
               </w:rPr>
               <w:t>Postconditions</w:t>
             </w:r>
-            <w:proofErr w:type="spellEnd"/>
           </w:p>
         </w:tc>
         <w:tc>
@@ -24854,25 +24733,7 @@
                 <w:szCs w:val="24"/>
               </w:rPr>
               <w:lastRenderedPageBreak/>
-              <w:t xml:space="preserve">comment, </w:t>
-            </w:r>
-            <w:proofErr w:type="spellStart"/>
-            <w:r>
-              <w:rPr>
-                <w:rFonts w:ascii="Times New Roman" w:eastAsia="Times New Roman" w:hAnsi="Times New Roman" w:cs="Times New Roman"/>
-                <w:sz w:val="24"/>
-                <w:szCs w:val="24"/>
-              </w:rPr>
-              <w:t>etc</w:t>
-            </w:r>
-            <w:proofErr w:type="spellEnd"/>
-            <w:r>
-              <w:rPr>
-                <w:rFonts w:ascii="Times New Roman" w:eastAsia="Times New Roman" w:hAnsi="Times New Roman" w:cs="Times New Roman"/>
-                <w:sz w:val="24"/>
-                <w:szCs w:val="24"/>
-              </w:rPr>
-              <w:t>)</w:t>
+              <w:t>comment, etc)</w:t>
             </w:r>
           </w:p>
         </w:tc>
@@ -24995,7 +24856,6 @@
                 <w:szCs w:val="24"/>
               </w:rPr>
             </w:pPr>
-            <w:proofErr w:type="spellStart"/>
             <w:r>
               <w:rPr>
                 <w:rFonts w:ascii="Times New Roman" w:eastAsia="Times New Roman" w:hAnsi="Times New Roman" w:cs="Times New Roman"/>
@@ -25005,7 +24865,6 @@
               </w:rPr>
               <w:t>Postconditions</w:t>
             </w:r>
-            <w:proofErr w:type="spellEnd"/>
           </w:p>
         </w:tc>
         <w:tc>
@@ -25853,43 +25712,7 @@
                 <w:sz w:val="24"/>
                 <w:szCs w:val="24"/>
               </w:rPr>
-              <w:t xml:space="preserve">The ban is dropped by the </w:t>
-            </w:r>
-            <w:proofErr w:type="gramStart"/>
-            <w:r>
-              <w:rPr>
-                <w:rFonts w:ascii="Times New Roman" w:eastAsia="Times New Roman" w:hAnsi="Times New Roman" w:cs="Times New Roman"/>
-                <w:sz w:val="24"/>
-                <w:szCs w:val="24"/>
-              </w:rPr>
-              <w:t>Administrator,</w:t>
-            </w:r>
-            <w:proofErr w:type="gramEnd"/>
-            <w:r>
-              <w:rPr>
-                <w:rFonts w:ascii="Times New Roman" w:eastAsia="Times New Roman" w:hAnsi="Times New Roman" w:cs="Times New Roman"/>
-                <w:sz w:val="24"/>
-                <w:szCs w:val="24"/>
-              </w:rPr>
-              <w:t xml:space="preserve"> the user is </w:t>
-            </w:r>
-            <w:proofErr w:type="spellStart"/>
-            <w:r>
-              <w:rPr>
-                <w:rFonts w:ascii="Times New Roman" w:eastAsia="Times New Roman" w:hAnsi="Times New Roman" w:cs="Times New Roman"/>
-                <w:sz w:val="24"/>
-                <w:szCs w:val="24"/>
-              </w:rPr>
-              <w:t>unflagged</w:t>
-            </w:r>
-            <w:proofErr w:type="spellEnd"/>
-            <w:r>
-              <w:rPr>
-                <w:rFonts w:ascii="Times New Roman" w:eastAsia="Times New Roman" w:hAnsi="Times New Roman" w:cs="Times New Roman"/>
-                <w:sz w:val="24"/>
-                <w:szCs w:val="24"/>
-              </w:rPr>
-              <w:t xml:space="preserve"> as “banned” and can once again participate in activities on the site.</w:t>
+              <w:t>The ban is dropped by the Administrator, the user is unflagged as “banned” and can once again participate in activities on the site.</w:t>
             </w:r>
           </w:p>
         </w:tc>
@@ -26299,7 +26122,6 @@
                 <w:szCs w:val="24"/>
               </w:rPr>
             </w:pPr>
-            <w:proofErr w:type="spellStart"/>
             <w:r>
               <w:rPr>
                 <w:rFonts w:ascii="Times New Roman" w:eastAsia="Times New Roman" w:hAnsi="Times New Roman" w:cs="Times New Roman"/>
@@ -26309,7 +26131,6 @@
               </w:rPr>
               <w:t>Postconditions</w:t>
             </w:r>
-            <w:proofErr w:type="spellEnd"/>
           </w:p>
         </w:tc>
         <w:tc>
@@ -26707,25 +26528,7 @@
                 <w:sz w:val="24"/>
                 <w:szCs w:val="24"/>
               </w:rPr>
-              <w:t xml:space="preserve">The administrator / moderator </w:t>
-            </w:r>
-            <w:proofErr w:type="gramStart"/>
-            <w:r>
-              <w:rPr>
-                <w:rFonts w:ascii="Times New Roman" w:eastAsia="Times New Roman" w:hAnsi="Times New Roman" w:cs="Times New Roman"/>
-                <w:sz w:val="24"/>
-                <w:szCs w:val="24"/>
-              </w:rPr>
-              <w:t>is</w:t>
-            </w:r>
-            <w:proofErr w:type="gramEnd"/>
-            <w:r>
-              <w:rPr>
-                <w:rFonts w:ascii="Times New Roman" w:eastAsia="Times New Roman" w:hAnsi="Times New Roman" w:cs="Times New Roman"/>
-                <w:sz w:val="24"/>
-                <w:szCs w:val="24"/>
-              </w:rPr>
-              <w:t xml:space="preserve"> prompted to confirm their decision. (“Are you sure you would like to delete this comment?”)</w:t>
+              <w:t>The administrator / moderator is prompted to confirm their decision. (“Are you sure you would like to delete this comment?”)</w:t>
             </w:r>
           </w:p>
         </w:tc>
@@ -26993,25 +26796,7 @@
                 <w:sz w:val="24"/>
                 <w:szCs w:val="24"/>
               </w:rPr>
-              <w:t xml:space="preserve">The administrator / moderator </w:t>
-            </w:r>
-            <w:proofErr w:type="gramStart"/>
-            <w:r>
-              <w:rPr>
-                <w:rFonts w:ascii="Times New Roman" w:eastAsia="Times New Roman" w:hAnsi="Times New Roman" w:cs="Times New Roman"/>
-                <w:sz w:val="24"/>
-                <w:szCs w:val="24"/>
-              </w:rPr>
-              <w:t>decides</w:t>
-            </w:r>
-            <w:proofErr w:type="gramEnd"/>
-            <w:r>
-              <w:rPr>
-                <w:rFonts w:ascii="Times New Roman" w:eastAsia="Times New Roman" w:hAnsi="Times New Roman" w:cs="Times New Roman"/>
-                <w:sz w:val="24"/>
-                <w:szCs w:val="24"/>
-              </w:rPr>
-              <w:t xml:space="preserve"> not to delete the comment.</w:t>
+              <w:t>The administrator / moderator decides not to delete the comment.</w:t>
             </w:r>
           </w:p>
         </w:tc>
@@ -27340,25 +27125,7 @@
           <w:sz w:val="24"/>
           <w:szCs w:val="24"/>
         </w:rPr>
-        <w:t xml:space="preserve">nsure a comment notification </w:t>
-      </w:r>
-      <w:proofErr w:type="gramStart"/>
-      <w:r>
-        <w:rPr>
-          <w:rFonts w:ascii="Times New Roman" w:hAnsi="Times New Roman" w:cs="Times New Roman"/>
-          <w:sz w:val="24"/>
-          <w:szCs w:val="24"/>
-        </w:rPr>
-        <w:t>has</w:t>
-      </w:r>
-      <w:proofErr w:type="gramEnd"/>
-      <w:r>
-        <w:rPr>
-          <w:rFonts w:ascii="Times New Roman" w:hAnsi="Times New Roman" w:cs="Times New Roman"/>
-          <w:sz w:val="24"/>
-          <w:szCs w:val="24"/>
-        </w:rPr>
-        <w:t xml:space="preserve"> been created.</w:t>
+        <w:t>nsure a comment notification has been created.</w:t>
       </w:r>
     </w:p>
     <w:p>
@@ -27847,25 +27614,7 @@
           <w:sz w:val="24"/>
           <w:szCs w:val="24"/>
         </w:rPr>
-        <w:t xml:space="preserve">     Log in as an admin. Go to admin </w:t>
-      </w:r>
-      <w:proofErr w:type="gramStart"/>
-      <w:r>
-        <w:rPr>
-          <w:rFonts w:ascii="Times New Roman" w:hAnsi="Times New Roman" w:cs="Times New Roman"/>
-          <w:sz w:val="24"/>
-          <w:szCs w:val="24"/>
-        </w:rPr>
-        <w:t>page,</w:t>
-      </w:r>
-      <w:proofErr w:type="gramEnd"/>
-      <w:r>
-        <w:rPr>
-          <w:rFonts w:ascii="Times New Roman" w:hAnsi="Times New Roman" w:cs="Times New Roman"/>
-          <w:sz w:val="24"/>
-          <w:szCs w:val="24"/>
-        </w:rPr>
-        <w:t xml:space="preserve"> add a user that is currently in the database to the moderator list. Log in as that use to see if given proper moderator privileges. </w:t>
+        <w:t xml:space="preserve">     Log in as an admin. Go to admin page, add a user that is currently in the database to the moderator list. Log in as that use to see if given proper moderator privileges. </w:t>
       </w:r>
     </w:p>
     <w:p>
@@ -28280,25 +28029,7 @@
                 <w:sz w:val="24"/>
                 <w:szCs w:val="24"/>
               </w:rPr>
-              <w:t xml:space="preserve">Must utilize </w:t>
-            </w:r>
-            <w:proofErr w:type="spellStart"/>
-            <w:r>
-              <w:rPr>
-                <w:rFonts w:ascii="Times New Roman" w:hAnsi="Times New Roman" w:cs="Times New Roman"/>
-                <w:sz w:val="24"/>
-                <w:szCs w:val="24"/>
-              </w:rPr>
-              <w:t>Github</w:t>
-            </w:r>
-            <w:proofErr w:type="spellEnd"/>
-            <w:r>
-              <w:rPr>
-                <w:rFonts w:ascii="Times New Roman" w:hAnsi="Times New Roman" w:cs="Times New Roman"/>
-                <w:sz w:val="24"/>
-                <w:szCs w:val="24"/>
-              </w:rPr>
-              <w:t xml:space="preserve"> to store the project.</w:t>
+              <w:t>Must utilize Github to store the project.</w:t>
             </w:r>
           </w:p>
         </w:tc>
@@ -28650,7 +28381,6 @@
         </w:rPr>
         <w:t xml:space="preserve">See User Interface Design Document for </w:t>
       </w:r>
-      <w:proofErr w:type="spellStart"/>
       <w:r>
         <w:rPr>
           <w:rFonts w:ascii="Times New Roman" w:hAnsi="Times New Roman" w:cs="Times New Roman"/>
@@ -28659,7 +28389,6 @@
         </w:rPr>
         <w:t>Digidiet</w:t>
       </w:r>
-      <w:proofErr w:type="spellEnd"/>
       <w:r>
         <w:rPr>
           <w:rFonts w:ascii="Times New Roman" w:hAnsi="Times New Roman" w:cs="Times New Roman"/>
@@ -28988,6 +28717,117 @@
         </w:rPr>
         <w:t>Open Issues</w:t>
       </w:r>
+    </w:p>
+    <w:tbl>
+      <w:tblPr>
+        <w:tblStyle w:val="TableGrid"/>
+        <w:tblW w:w="0" w:type="auto"/>
+        <w:tblInd w:w="360" w:type="dxa"/>
+        <w:tblLook w:val="04A0" w:firstRow="1" w:lastRow="0" w:firstColumn="1" w:lastColumn="0" w:noHBand="0" w:noVBand="1"/>
+      </w:tblPr>
+      <w:tblGrid>
+        <w:gridCol w:w="4579"/>
+        <w:gridCol w:w="4637"/>
+      </w:tblGrid>
+      <w:tr>
+        <w:tc>
+          <w:tcPr>
+            <w:tcW w:w="4788" w:type="dxa"/>
+          </w:tcPr>
+          <w:p>
+            <w:pPr>
+              <w:pStyle w:val="ListParagraph"/>
+              <w:ind w:left="0"/>
+              <w:jc w:val="center"/>
+              <w:rPr>
+                <w:rFonts w:ascii="Times New Roman" w:hAnsi="Times New Roman" w:cs="Times New Roman"/>
+                <w:sz w:val="40"/>
+                <w:szCs w:val="40"/>
+              </w:rPr>
+            </w:pPr>
+            <w:r>
+              <w:rPr>
+                <w:rFonts w:ascii="Times New Roman" w:hAnsi="Times New Roman" w:cs="Times New Roman"/>
+                <w:sz w:val="40"/>
+                <w:szCs w:val="40"/>
+              </w:rPr>
+              <w:t>Issue</w:t>
+            </w:r>
+          </w:p>
+        </w:tc>
+        <w:tc>
+          <w:tcPr>
+            <w:tcW w:w="4788" w:type="dxa"/>
+          </w:tcPr>
+          <w:p>
+            <w:pPr>
+              <w:pStyle w:val="ListParagraph"/>
+              <w:ind w:left="0"/>
+              <w:jc w:val="center"/>
+              <w:rPr>
+                <w:rFonts w:ascii="Times New Roman" w:hAnsi="Times New Roman" w:cs="Times New Roman"/>
+                <w:sz w:val="40"/>
+                <w:szCs w:val="40"/>
+              </w:rPr>
+            </w:pPr>
+            <w:r>
+              <w:rPr>
+                <w:rFonts w:ascii="Times New Roman" w:hAnsi="Times New Roman" w:cs="Times New Roman"/>
+                <w:sz w:val="40"/>
+                <w:szCs w:val="40"/>
+              </w:rPr>
+              <w:t>Description</w:t>
+            </w:r>
+            <w:bookmarkStart w:id="0" w:name="_GoBack"/>
+            <w:bookmarkEnd w:id="0"/>
+          </w:p>
+        </w:tc>
+      </w:tr>
+      <w:tr>
+        <w:tc>
+          <w:tcPr>
+            <w:tcW w:w="4788" w:type="dxa"/>
+          </w:tcPr>
+          <w:p>
+            <w:pPr>
+              <w:pStyle w:val="ListParagraph"/>
+              <w:ind w:left="0"/>
+              <w:rPr>
+                <w:rFonts w:ascii="Times New Roman" w:hAnsi="Times New Roman" w:cs="Times New Roman"/>
+                <w:sz w:val="40"/>
+                <w:szCs w:val="40"/>
+              </w:rPr>
+            </w:pPr>
+          </w:p>
+        </w:tc>
+        <w:tc>
+          <w:tcPr>
+            <w:tcW w:w="4788" w:type="dxa"/>
+          </w:tcPr>
+          <w:p>
+            <w:pPr>
+              <w:pStyle w:val="ListParagraph"/>
+              <w:ind w:left="0"/>
+              <w:rPr>
+                <w:rFonts w:ascii="Times New Roman" w:hAnsi="Times New Roman" w:cs="Times New Roman"/>
+                <w:sz w:val="40"/>
+                <w:szCs w:val="40"/>
+              </w:rPr>
+            </w:pPr>
+          </w:p>
+        </w:tc>
+      </w:tr>
+    </w:tbl>
+    <w:p>
+      <w:pPr>
+        <w:pStyle w:val="ListParagraph"/>
+        <w:ind w:left="360"/>
+        <w:rPr>
+          <w:rFonts w:ascii="Times New Roman" w:hAnsi="Times New Roman" w:cs="Times New Roman"/>
+          <w:sz w:val="40"/>
+          <w:szCs w:val="40"/>
+        </w:rPr>
+      </w:pPr>
     </w:p>
     <w:p>
       <w:pPr>
@@ -29068,7 +28908,7 @@
           <w:rPr>
             <w:noProof/>
           </w:rPr>
-          <w:t>12</w:t>
+          <w:t>18</w:t>
         </w:r>
         <w:r>
           <w:rPr>
@@ -31502,536 +31342,6 @@
 </w:styles>
 </file>
 
-<file path=word/glossary/document.xml><?xml version="1.0" encoding="utf-8"?>
-<w:glossaryDocument xmlns:wpc="http://schemas.microsoft.com/office/word/2010/wordprocessingCanvas" xmlns:mc="http://schemas.openxmlformats.org/markup-compatibility/2006" xmlns:o="urn:schemas-microsoft-com:office:office" xmlns:r="http://schemas.openxmlformats.org/officeDocument/2006/relationships" xmlns:m="http://schemas.openxmlformats.org/officeDocument/2006/math" xmlns:v="urn:schemas-microsoft-com:vml" xmlns:wp14="http://schemas.microsoft.com/office/word/2010/wordprocessingDrawing" xmlns:wp="http://schemas.openxmlformats.org/drawingml/2006/wordprocessingDrawing" xmlns:w10="urn:schemas-microsoft-com:office:word" xmlns:w="http://schemas.openxmlformats.org/wordprocessingml/2006/main" xmlns:w14="http://schemas.microsoft.com/office/word/2010/wordml" xmlns:wpg="http://schemas.microsoft.com/office/word/2010/wordprocessingGroup" xmlns:wpi="http://schemas.microsoft.com/office/word/2010/wordprocessingInk" xmlns:wne="http://schemas.microsoft.com/office/word/2006/wordml" xmlns:wps="http://schemas.microsoft.com/office/word/2010/wordprocessingShape" mc:Ignorable="w14 wp14"/>
-</file>
-
-<file path=word/glossary/fontTable.xml><?xml version="1.0" encoding="utf-8"?>
-<w:fonts xmlns:mc="http://schemas.openxmlformats.org/markup-compatibility/2006" xmlns:r="http://schemas.openxmlformats.org/officeDocument/2006/relationships" xmlns:w="http://schemas.openxmlformats.org/wordprocessingml/2006/main" xmlns:w14="http://schemas.microsoft.com/office/word/2010/wordml" mc:Ignorable="w14">
-  <w:font w:name="Times New Roman">
-    <w:panose1 w:val="02020603050405020304"/>
-    <w:charset w:val="00"/>
-    <w:family w:val="roman"/>
-    <w:pitch w:val="variable"/>
-    <w:sig w:usb0="E0002AFF" w:usb1="C0007841" w:usb2="00000009" w:usb3="00000000" w:csb0="000001FF" w:csb1="00000000"/>
-  </w:font>
-  <w:font w:name="Symbol">
-    <w:panose1 w:val="05050102010706020507"/>
-    <w:charset w:val="02"/>
-    <w:family w:val="roman"/>
-    <w:pitch w:val="variable"/>
-    <w:sig w:usb0="00000000" w:usb1="10000000" w:usb2="00000000" w:usb3="00000000" w:csb0="80000000" w:csb1="00000000"/>
-  </w:font>
-  <w:font w:name="Courier New">
-    <w:panose1 w:val="02070309020205020404"/>
-    <w:charset w:val="00"/>
-    <w:family w:val="modern"/>
-    <w:pitch w:val="fixed"/>
-    <w:sig w:usb0="E0002AFF" w:usb1="C0007843" w:usb2="00000009" w:usb3="00000000" w:csb0="000001FF" w:csb1="00000000"/>
-  </w:font>
-  <w:font w:name="Wingdings">
-    <w:panose1 w:val="05000000000000000000"/>
-    <w:charset w:val="02"/>
-    <w:family w:val="auto"/>
-    <w:pitch w:val="variable"/>
-    <w:sig w:usb0="00000000" w:usb1="10000000" w:usb2="00000000" w:usb3="00000000" w:csb0="80000000" w:csb1="00000000"/>
-  </w:font>
-  <w:font w:name="Calibri">
-    <w:panose1 w:val="020F0502020204030204"/>
-    <w:charset w:val="00"/>
-    <w:family w:val="swiss"/>
-    <w:pitch w:val="variable"/>
-    <w:sig w:usb0="E00002FF" w:usb1="4000ACFF" w:usb2="00000001" w:usb3="00000000" w:csb0="0000019F" w:csb1="00000000"/>
-  </w:font>
-  <w:font w:name="Cambria">
-    <w:panose1 w:val="02040503050406030204"/>
-    <w:charset w:val="00"/>
-    <w:family w:val="roman"/>
-    <w:pitch w:val="variable"/>
-    <w:sig w:usb0="E00002FF" w:usb1="400004FF" w:usb2="00000000" w:usb3="00000000" w:csb0="0000019F" w:csb1="00000000"/>
-  </w:font>
-  <w:font w:name="Tahoma">
-    <w:panose1 w:val="020B0604030504040204"/>
-    <w:charset w:val="00"/>
-    <w:family w:val="swiss"/>
-    <w:pitch w:val="variable"/>
-    <w:sig w:usb0="E1002EFF" w:usb1="C000605B" w:usb2="00000029" w:usb3="00000000" w:csb0="000101FF" w:csb1="00000000"/>
-  </w:font>
-</w:fonts>
-</file>
-
-<file path=word/glossary/settings.xml><?xml version="1.0" encoding="utf-8"?>
-<w:settings xmlns:mc="http://schemas.openxmlformats.org/markup-compatibility/2006" xmlns:o="urn:schemas-microsoft-com:office:office" xmlns:r="http://schemas.openxmlformats.org/officeDocument/2006/relationships" xmlns:m="http://schemas.openxmlformats.org/officeDocument/2006/math" xmlns:v="urn:schemas-microsoft-com:vml" xmlns:w10="urn:schemas-microsoft-com:office:word" xmlns:w="http://schemas.openxmlformats.org/wordprocessingml/2006/main" xmlns:w14="http://schemas.microsoft.com/office/word/2010/wordml" xmlns:sl="http://schemas.openxmlformats.org/schemaLibrary/2006/main" mc:Ignorable="w14">
-  <w:view w:val="normal"/>
-  <w:defaultTabStop w:val="720"/>
-  <w:characterSpacingControl w:val="doNotCompress"/>
-  <w:compat>
-    <w:useFELayout/>
-    <w:compatSetting w:name="compatibilityMode" w:uri="http://schemas.microsoft.com/office/word" w:val="14"/>
-    <w:compatSetting w:name="overrideTableStyleFontSizeAndJustification" w:uri="http://schemas.microsoft.com/office/word" w:val="1"/>
-    <w:compatSetting w:name="enableOpenTypeFeatures" w:uri="http://schemas.microsoft.com/office/word" w:val="1"/>
-    <w:compatSetting w:name="doNotFlipMirrorIndents" w:uri="http://schemas.microsoft.com/office/word" w:val="1"/>
-  </w:compat>
-  <w:rsids>
-    <w:rsidRoot w:val="00706080"/>
-    <w:rsid w:val="002606B9"/>
-    <w:rsid w:val="00706080"/>
-  </w:rsids>
-  <m:mathPr>
-    <m:mathFont m:val="Cambria Math"/>
-    <m:brkBin m:val="before"/>
-    <m:brkBinSub m:val="--"/>
-    <m:smallFrac m:val="0"/>
-    <m:dispDef/>
-    <m:lMargin m:val="0"/>
-    <m:rMargin m:val="0"/>
-    <m:defJc m:val="centerGroup"/>
-    <m:wrapIndent m:val="1440"/>
-    <m:intLim m:val="subSup"/>
-    <m:naryLim m:val="undOvr"/>
-  </m:mathPr>
-  <w:themeFontLang w:val="en-US"/>
-  <w:clrSchemeMapping w:bg1="light1" w:t1="dark1" w:bg2="light2" w:t2="dark2" w:accent1="accent1" w:accent2="accent2" w:accent3="accent3" w:accent4="accent4" w:accent5="accent5" w:accent6="accent6" w:hyperlink="hyperlink" w:followedHyperlink="followedHyperlink"/>
-  <w:decimalSymbol w:val="."/>
-  <w:listSeparator w:val=","/>
-</w:settings>
-</file>
-
-<file path=word/glossary/styles.xml><?xml version="1.0" encoding="utf-8"?>
-<w:styles xmlns:mc="http://schemas.openxmlformats.org/markup-compatibility/2006" xmlns:r="http://schemas.openxmlformats.org/officeDocument/2006/relationships" xmlns:w="http://schemas.openxmlformats.org/wordprocessingml/2006/main" xmlns:w14="http://schemas.microsoft.com/office/word/2010/wordml" mc:Ignorable="w14">
-  <w:docDefaults>
-    <w:rPrDefault>
-      <w:rPr>
-        <w:rFonts w:asciiTheme="minorHAnsi" w:eastAsiaTheme="minorEastAsia" w:hAnsiTheme="minorHAnsi" w:cstheme="minorBidi"/>
-        <w:sz w:val="22"/>
-        <w:szCs w:val="22"/>
-        <w:lang w:val="en-US" w:eastAsia="en-US" w:bidi="ar-SA"/>
-      </w:rPr>
-    </w:rPrDefault>
-    <w:pPrDefault>
-      <w:pPr>
-        <w:spacing w:after="200" w:line="276" w:lineRule="auto"/>
-      </w:pPr>
-    </w:pPrDefault>
-  </w:docDefaults>
-  <w:latentStyles w:defLockedState="0" w:defUIPriority="99" w:defSemiHidden="1" w:defUnhideWhenUsed="1" w:defQFormat="0" w:count="267">
-    <w:lsdException w:name="Normal" w:semiHidden="0" w:uiPriority="0" w:unhideWhenUsed="0" w:qFormat="1"/>
-    <w:lsdException w:name="heading 1" w:semiHidden="0" w:uiPriority="9" w:unhideWhenUsed="0" w:qFormat="1"/>
-    <w:lsdException w:name="heading 2" w:uiPriority="9" w:qFormat="1"/>
-    <w:lsdException w:name="heading 3" w:uiPriority="9" w:qFormat="1"/>
-    <w:lsdException w:name="heading 4" w:uiPriority="9" w:qFormat="1"/>
-    <w:lsdException w:name="heading 5" w:uiPriority="9" w:qFormat="1"/>
-    <w:lsdException w:name="heading 6" w:uiPriority="9" w:qFormat="1"/>
-    <w:lsdException w:name="heading 7" w:uiPriority="9" w:qFormat="1"/>
-    <w:lsdException w:name="heading 8" w:uiPriority="9" w:qFormat="1"/>
-    <w:lsdException w:name="heading 9" w:uiPriority="9" w:qFormat="1"/>
-    <w:lsdException w:name="toc 1" w:uiPriority="39"/>
-    <w:lsdException w:name="toc 2" w:uiPriority="39"/>
-    <w:lsdException w:name="toc 3" w:uiPriority="39"/>
-    <w:lsdException w:name="toc 4" w:uiPriority="39"/>
-    <w:lsdException w:name="toc 5" w:uiPriority="39"/>
-    <w:lsdException w:name="toc 6" w:uiPriority="39"/>
-    <w:lsdException w:name="toc 7" w:uiPriority="39"/>
-    <w:lsdException w:name="toc 8" w:uiPriority="39"/>
-    <w:lsdException w:name="toc 9" w:uiPriority="39"/>
-    <w:lsdException w:name="caption" w:uiPriority="35" w:qFormat="1"/>
-    <w:lsdException w:name="Title" w:semiHidden="0" w:uiPriority="10" w:unhideWhenUsed="0" w:qFormat="1"/>
-    <w:lsdException w:name="Default Paragraph Font" w:uiPriority="1"/>
-    <w:lsdException w:name="Subtitle" w:semiHidden="0" w:uiPriority="11" w:unhideWhenUsed="0" w:qFormat="1"/>
-    <w:lsdException w:name="Strong" w:semiHidden="0" w:uiPriority="22" w:unhideWhenUsed="0" w:qFormat="1"/>
-    <w:lsdException w:name="Emphasis" w:semiHidden="0" w:uiPriority="20" w:unhideWhenUsed="0" w:qFormat="1"/>
-    <w:lsdException w:name="Table Grid" w:semiHidden="0" w:uiPriority="59" w:unhideWhenUsed="0"/>
-    <w:lsdException w:name="Placeholder Text" w:unhideWhenUsed="0"/>
-    <w:lsdException w:name="No Spacing" w:semiHidden="0" w:uiPriority="1" w:unhideWhenUsed="0" w:qFormat="1"/>
-    <w:lsdException w:name="Light Shading" w:semiHidden="0" w:uiPriority="60" w:unhideWhenUsed="0"/>
-    <w:lsdException w:name="Light List" w:semiHidden="0" w:uiPriority="61" w:unhideWhenUsed="0"/>
-    <w:lsdException w:name="Light Grid" w:semiHidden="0" w:uiPriority="62" w:unhideWhenUsed="0"/>
-    <w:lsdException w:name="Medium Shading 1" w:semiHidden="0" w:uiPriority="63" w:unhideWhenUsed="0"/>
-    <w:lsdException w:name="Medium Shading 2" w:semiHidden="0" w:uiPriority="64" w:unhideWhenUsed="0"/>
-    <w:lsdException w:name="Medium List 1" w:semiHidden="0" w:uiPriority="65" w:unhideWhenUsed="0"/>
-    <w:lsdException w:name="Medium List 2" w:semiHidden="0" w:uiPriority="66" w:unhideWhenUsed="0"/>
-    <w:lsdException w:name="Medium Grid 1" w:semiHidden="0" w:uiPriority="67" w:unhideWhenUsed="0"/>
-    <w:lsdException w:name="Medium Grid 2" w:semiHidden="0" w:uiPriority="68" w:unhideWhenUsed="0"/>
-    <w:lsdException w:name="Medium Grid 3" w:semiHidden="0" w:uiPriority="69" w:unhideWhenUsed="0"/>
-    <w:lsdException w:name="Dark List" w:semiHidden="0" w:uiPriority="70" w:unhideWhenUsed="0"/>
-    <w:lsdException w:name="Colorful Shading" w:semiHidden="0" w:uiPriority="71" w:unhideWhenUsed="0"/>
-    <w:lsdException w:name="Colorful List" w:semiHidden="0" w:uiPriority="72" w:unhideWhenUsed="0"/>
-    <w:lsdException w:name="Colorful Grid" w:semiHidden="0" w:uiPriority="73" w:unhideWhenUsed="0"/>
-    <w:lsdException w:name="Light Shading Accent 1" w:semiHidden="0" w:uiPriority="60" w:unhideWhenUsed="0"/>
-    <w:lsdException w:name="Light List Accent 1" w:semiHidden="0" w:uiPriority="61" w:unhideWhenUsed="0"/>
-    <w:lsdException w:name="Light Grid Accent 1" w:semiHidden="0" w:uiPriority="62" w:unhideWhenUsed="0"/>
-    <w:lsdException w:name="Medium Shading 1 Accent 1" w:semiHidden="0" w:uiPriority="63" w:unhideWhenUsed="0"/>
-    <w:lsdException w:name="Medium Shading 2 Accent 1" w:semiHidden="0" w:uiPriority="64" w:unhideWhenUsed="0"/>
-    <w:lsdException w:name="Medium List 1 Accent 1" w:semiHidden="0" w:uiPriority="65" w:unhideWhenUsed="0"/>
-    <w:lsdException w:name="Revision" w:unhideWhenUsed="0"/>
-    <w:lsdException w:name="List Paragraph" w:semiHidden="0" w:uiPriority="34" w:unhideWhenUsed="0" w:qFormat="1"/>
-    <w:lsdException w:name="Quote" w:semiHidden="0" w:uiPriority="29" w:unhideWhenUsed="0" w:qFormat="1"/>
-    <w:lsdException w:name="Intense Quote" w:semiHidden="0" w:uiPriority="30" w:unhideWhenUsed="0" w:qFormat="1"/>
-    <w:lsdException w:name="Medium List 2 Accent 1" w:semiHidden="0" w:uiPriority="66" w:unhideWhenUsed="0"/>
-    <w:lsdException w:name="Medium Grid 1 Accent 1" w:semiHidden="0" w:uiPriority="67" w:unhideWhenUsed="0"/>
-    <w:lsdException w:name="Medium Grid 2 Accent 1" w:semiHidden="0" w:uiPriority="68" w:unhideWhenUsed="0"/>
-    <w:lsdException w:name="Medium Grid 3 Accent 1" w:semiHidden="0" w:uiPriority="69" w:unhideWhenUsed="0"/>
-    <w:lsdException w:name="Dark List Accent 1" w:semiHidden="0" w:uiPriority="70" w:unhideWhenUsed="0"/>
-    <w:lsdException w:name="Colorful Shading Accent 1" w:semiHidden="0" w:uiPriority="71" w:unhideWhenUsed="0"/>
-    <w:lsdException w:name="Colorful List Accent 1" w:semiHidden="0" w:uiPriority="72" w:unhideWhenUsed="0"/>
-    <w:lsdException w:name="Colorful Grid Accent 1" w:semiHidden="0" w:uiPriority="73" w:unhideWhenUsed="0"/>
-    <w:lsdException w:name="Light Shading Accent 2" w:semiHidden="0" w:uiPriority="60" w:unhideWhenUsed="0"/>
-    <w:lsdException w:name="Light List Accent 2" w:semiHidden="0" w:uiPriority="61" w:unhideWhenUsed="0"/>
-    <w:lsdException w:name="Light Grid Accent 2" w:semiHidden="0" w:uiPriority="62" w:unhideWhenUsed="0"/>
-    <w:lsdException w:name="Medium Shading 1 Accent 2" w:semiHidden="0" w:uiPriority="63" w:unhideWhenUsed="0"/>
-    <w:lsdException w:name="Medium Shading 2 Accent 2" w:semiHidden="0" w:uiPriority="64" w:unhideWhenUsed="0"/>
-    <w:lsdException w:name="Medium List 1 Accent 2" w:semiHidden="0" w:uiPriority="65" w:unhideWhenUsed="0"/>
-    <w:lsdException w:name="Medium List 2 Accent 2" w:semiHidden="0" w:uiPriority="66" w:unhideWhenUsed="0"/>
-    <w:lsdException w:name="Medium Grid 1 Accent 2" w:semiHidden="0" w:uiPriority="67" w:unhideWhenUsed="0"/>
-    <w:lsdException w:name="Medium Grid 2 Accent 2" w:semiHidden="0" w:uiPriority="68" w:unhideWhenUsed="0"/>
-    <w:lsdException w:name="Medium Grid 3 Accent 2" w:semiHidden="0" w:uiPriority="69" w:unhideWhenUsed="0"/>
-    <w:lsdException w:name="Dark List Accent 2" w:semiHidden="0" w:uiPriority="70" w:unhideWhenUsed="0"/>
-    <w:lsdException w:name="Colorful Shading Accent 2" w:semiHidden="0" w:uiPriority="71" w:unhideWhenUsed="0"/>
-    <w:lsdException w:name="Colorful List Accent 2" w:semiHidden="0" w:uiPriority="72" w:unhideWhenUsed="0"/>
-    <w:lsdException w:name="Colorful Grid Accent 2" w:semiHidden="0" w:uiPriority="73" w:unhideWhenUsed="0"/>
-    <w:lsdException w:name="Light Shading Accent 3" w:semiHidden="0" w:uiPriority="60" w:unhideWhenUsed="0"/>
-    <w:lsdException w:name="Light List Accent 3" w:semiHidden="0" w:uiPriority="61" w:unhideWhenUsed="0"/>
-    <w:lsdException w:name="Light Grid Accent 3" w:semiHidden="0" w:uiPriority="62" w:unhideWhenUsed="0"/>
-    <w:lsdException w:name="Medium Shading 1 Accent 3" w:semiHidden="0" w:uiPriority="63" w:unhideWhenUsed="0"/>
-    <w:lsdException w:name="Medium Shading 2 Accent 3" w:semiHidden="0" w:uiPriority="64" w:unhideWhenUsed="0"/>
-    <w:lsdException w:name="Medium List 1 Accent 3" w:semiHidden="0" w:uiPriority="65" w:unhideWhenUsed="0"/>
-    <w:lsdException w:name="Medium List 2 Accent 3" w:semiHidden="0" w:uiPriority="66" w:unhideWhenUsed="0"/>
-    <w:lsdException w:name="Medium Grid 1 Accent 3" w:semiHidden="0" w:uiPriority="67" w:unhideWhenUsed="0"/>
-    <w:lsdException w:name="Medium Grid 2 Accent 3" w:semiHidden="0" w:uiPriority="68" w:unhideWhenUsed="0"/>
-    <w:lsdException w:name="Medium Grid 3 Accent 3" w:semiHidden="0" w:uiPriority="69" w:unhideWhenUsed="0"/>
-    <w:lsdException w:name="Dark List Accent 3" w:semiHidden="0" w:uiPriority="70" w:unhideWhenUsed="0"/>
-    <w:lsdException w:name="Colorful Shading Accent 3" w:semiHidden="0" w:uiPriority="71" w:unhideWhenUsed="0"/>
-    <w:lsdException w:name="Colorful List Accent 3" w:semiHidden="0" w:uiPriority="72" w:unhideWhenUsed="0"/>
-    <w:lsdException w:name="Colorful Grid Accent 3" w:semiHidden="0" w:uiPriority="73" w:unhideWhenUsed="0"/>
-    <w:lsdException w:name="Light Shading Accent 4" w:semiHidden="0" w:uiPriority="60" w:unhideWhenUsed="0"/>
-    <w:lsdException w:name="Light List Accent 4" w:semiHidden="0" w:uiPriority="61" w:unhideWhenUsed="0"/>
-    <w:lsdException w:name="Light Grid Accent 4" w:semiHidden="0" w:uiPriority="62" w:unhideWhenUsed="0"/>
-    <w:lsdException w:name="Medium Shading 1 Accent 4" w:semiHidden="0" w:uiPriority="63" w:unhideWhenUsed="0"/>
-    <w:lsdException w:name="Medium Shading 2 Accent 4" w:semiHidden="0" w:uiPriority="64" w:unhideWhenUsed="0"/>
-    <w:lsdException w:name="Medium List 1 Accent 4" w:semiHidden="0" w:uiPriority="65" w:unhideWhenUsed="0"/>
-    <w:lsdException w:name="Medium List 2 Accent 4" w:semiHidden="0" w:uiPriority="66" w:unhideWhenUsed="0"/>
-    <w:lsdException w:name="Medium Grid 1 Accent 4" w:semiHidden="0" w:uiPriority="67" w:unhideWhenUsed="0"/>
-    <w:lsdException w:name="Medium Grid 2 Accent 4" w:semiHidden="0" w:uiPriority="68" w:unhideWhenUsed="0"/>
-    <w:lsdException w:name="Medium Grid 3 Accent 4" w:semiHidden="0" w:uiPriority="69" w:unhideWhenUsed="0"/>
-    <w:lsdException w:name="Dark List Accent 4" w:semiHidden="0" w:uiPriority="70" w:unhideWhenUsed="0"/>
-    <w:lsdException w:name="Colorful Shading Accent 4" w:semiHidden="0" w:uiPriority="71" w:unhideWhenUsed="0"/>
-    <w:lsdException w:name="Colorful List Accent 4" w:semiHidden="0" w:uiPriority="72" w:unhideWhenUsed="0"/>
-    <w:lsdException w:name="Colorful Grid Accent 4" w:semiHidden="0" w:uiPriority="73" w:unhideWhenUsed="0"/>
-    <w:lsdException w:name="Light Shading Accent 5" w:semiHidden="0" w:uiPriority="60" w:unhideWhenUsed="0"/>
-    <w:lsdException w:name="Light List Accent 5" w:semiHidden="0" w:uiPriority="61" w:unhideWhenUsed="0"/>
-    <w:lsdException w:name="Light Grid Accent 5" w:semiHidden="0" w:uiPriority="62" w:unhideWhenUsed="0"/>
-    <w:lsdException w:name="Medium Shading 1 Accent 5" w:semiHidden="0" w:uiPriority="63" w:unhideWhenUsed="0"/>
-    <w:lsdException w:name="Medium Shading 2 Accent 5" w:semiHidden="0" w:uiPriority="64" w:unhideWhenUsed="0"/>
-    <w:lsdException w:name="Medium List 1 Accent 5" w:semiHidden="0" w:uiPriority="65" w:unhideWhenUsed="0"/>
-    <w:lsdException w:name="Medium List 2 Accent 5" w:semiHidden="0" w:uiPriority="66" w:unhideWhenUsed="0"/>
-    <w:lsdException w:name="Medium Grid 1 Accent 5" w:semiHidden="0" w:uiPriority="67" w:unhideWhenUsed="0"/>
-    <w:lsdException w:name="Medium Grid 2 Accent 5" w:semiHidden="0" w:uiPriority="68" w:unhideWhenUsed="0"/>
-    <w:lsdException w:name="Medium Grid 3 Accent 5" w:semiHidden="0" w:uiPriority="69" w:unhideWhenUsed="0"/>
-    <w:lsdException w:name="Dark List Accent 5" w:semiHidden="0" w:uiPriority="70" w:unhideWhenUsed="0"/>
-    <w:lsdException w:name="Colorful Shading Accent 5" w:semiHidden="0" w:uiPriority="71" w:unhideWhenUsed="0"/>
-    <w:lsdException w:name="Colorful List Accent 5" w:semiHidden="0" w:uiPriority="72" w:unhideWhenUsed="0"/>
-    <w:lsdException w:name="Colorful Grid Accent 5" w:semiHidden="0" w:uiPriority="73" w:unhideWhenUsed="0"/>
-    <w:lsdException w:name="Light Shading Accent 6" w:semiHidden="0" w:uiPriority="60" w:unhideWhenUsed="0"/>
-    <w:lsdException w:name="Light List Accent 6" w:semiHidden="0" w:uiPriority="61" w:unhideWhenUsed="0"/>
-    <w:lsdException w:name="Light Grid Accent 6" w:semiHidden="0" w:uiPriority="62" w:unhideWhenUsed="0"/>
-    <w:lsdException w:name="Medium Shading 1 Accent 6" w:semiHidden="0" w:uiPriority="63" w:unhideWhenUsed="0"/>
-    <w:lsdException w:name="Medium Shading 2 Accent 6" w:semiHidden="0" w:uiPriority="64" w:unhideWhenUsed="0"/>
-    <w:lsdException w:name="Medium List 1 Accent 6" w:semiHidden="0" w:uiPriority="65" w:unhideWhenUsed="0"/>
-    <w:lsdException w:name="Medium List 2 Accent 6" w:semiHidden="0" w:uiPriority="66" w:unhideWhenUsed="0"/>
-    <w:lsdException w:name="Medium Grid 1 Accent 6" w:semiHidden="0" w:uiPriority="67" w:unhideWhenUsed="0"/>
-    <w:lsdException w:name="Medium Grid 2 Accent 6" w:semiHidden="0" w:uiPriority="68" w:unhideWhenUsed="0"/>
-    <w:lsdException w:name="Medium Grid 3 Accent 6" w:semiHidden="0" w:uiPriority="69" w:unhideWhenUsed="0"/>
-    <w:lsdException w:name="Dark List Accent 6" w:semiHidden="0" w:uiPriority="70" w:unhideWhenUsed="0"/>
-    <w:lsdException w:name="Colorful Shading Accent 6" w:semiHidden="0" w:uiPriority="71" w:unhideWhenUsed="0"/>
-    <w:lsdException w:name="Colorful List Accent 6" w:semiHidden="0" w:uiPriority="72" w:unhideWhenUsed="0"/>
-    <w:lsdException w:name="Colorful Grid Accent 6" w:semiHidden="0" w:uiPriority="73" w:unhideWhenUsed="0"/>
-    <w:lsdException w:name="Subtle Emphasis" w:semiHidden="0" w:uiPriority="19" w:unhideWhenUsed="0" w:qFormat="1"/>
-    <w:lsdException w:name="Intense Emphasis" w:semiHidden="0" w:uiPriority="21" w:unhideWhenUsed="0" w:qFormat="1"/>
-    <w:lsdException w:name="Subtle Reference" w:semiHidden="0" w:uiPriority="31" w:unhideWhenUsed="0" w:qFormat="1"/>
-    <w:lsdException w:name="Intense Reference" w:semiHidden="0" w:uiPriority="32" w:unhideWhenUsed="0" w:qFormat="1"/>
-    <w:lsdException w:name="Book Title" w:semiHidden="0" w:uiPriority="33" w:unhideWhenUsed="0" w:qFormat="1"/>
-    <w:lsdException w:name="Bibliography" w:uiPriority="37"/>
-    <w:lsdException w:name="TOC Heading" w:uiPriority="39" w:qFormat="1"/>
-  </w:latentStyles>
-  <w:style w:type="paragraph" w:default="1" w:styleId="Normal">
-    <w:name w:val="Normal"/>
-    <w:qFormat/>
-  </w:style>
-  <w:style w:type="character" w:default="1" w:styleId="DefaultParagraphFont">
-    <w:name w:val="Default Paragraph Font"/>
-    <w:uiPriority w:val="1"/>
-    <w:semiHidden/>
-    <w:unhideWhenUsed/>
-  </w:style>
-  <w:style w:type="table" w:default="1" w:styleId="TableNormal">
-    <w:name w:val="Normal Table"/>
-    <w:uiPriority w:val="99"/>
-    <w:semiHidden/>
-    <w:unhideWhenUsed/>
-    <w:tblPr>
-      <w:tblInd w:w="0" w:type="dxa"/>
-      <w:tblCellMar>
-        <w:top w:w="0" w:type="dxa"/>
-        <w:left w:w="108" w:type="dxa"/>
-        <w:bottom w:w="0" w:type="dxa"/>
-        <w:right w:w="108" w:type="dxa"/>
-      </w:tblCellMar>
-    </w:tblPr>
-  </w:style>
-  <w:style w:type="numbering" w:default="1" w:styleId="NoList">
-    <w:name w:val="No List"/>
-    <w:uiPriority w:val="99"/>
-    <w:semiHidden/>
-    <w:unhideWhenUsed/>
-  </w:style>
-  <w:style w:type="paragraph" w:customStyle="1" w:styleId="A7FC3B3D0F70430E9EEB8B1A8FF30DEB">
-    <w:name w:val="A7FC3B3D0F70430E9EEB8B1A8FF30DEB"/>
-    <w:rsid w:val="00706080"/>
-  </w:style>
-  <w:style w:type="paragraph" w:customStyle="1" w:styleId="329477B8ACD042DE84F25DBA977B8AB4">
-    <w:name w:val="329477B8ACD042DE84F25DBA977B8AB4"/>
-    <w:rsid w:val="00706080"/>
-  </w:style>
-  <w:style w:type="paragraph" w:customStyle="1" w:styleId="257B6A888632448C819D72E2D875C011">
-    <w:name w:val="257B6A888632448C819D72E2D875C011"/>
-    <w:rsid w:val="00706080"/>
-  </w:style>
-  <w:style w:type="paragraph" w:customStyle="1" w:styleId="9F90611A38C64CB4BDC43C7CF4E0C723">
-    <w:name w:val="9F90611A38C64CB4BDC43C7CF4E0C723"/>
-    <w:rsid w:val="00706080"/>
-  </w:style>
-  <w:style w:type="paragraph" w:customStyle="1" w:styleId="F32F3B09BDFB479AAC4853AD04F58C3C">
-    <w:name w:val="F32F3B09BDFB479AAC4853AD04F58C3C"/>
-    <w:rsid w:val="00706080"/>
-  </w:style>
-  <w:style w:type="paragraph" w:customStyle="1" w:styleId="2225F1877CC549FE9C2A07618058F914">
-    <w:name w:val="2225F1877CC549FE9C2A07618058F914"/>
-    <w:rsid w:val="00706080"/>
-  </w:style>
-</w:styles>
-</file>
-
-<file path=word/glossary/stylesWithEffects.xml><?xml version="1.0" encoding="utf-8"?>
-<w:styles xmlns:wpc="http://schemas.microsoft.com/office/word/2010/wordprocessingCanvas" xmlns:mc="http://schemas.openxmlformats.org/markup-compatibility/2006" xmlns:o="urn:schemas-microsoft-com:office:office" xmlns:r="http://schemas.openxmlformats.org/officeDocument/2006/relationships" xmlns:m="http://schemas.openxmlformats.org/officeDocument/2006/math" xmlns:v="urn:schemas-microsoft-com:vml" xmlns:wp14="http://schemas.microsoft.com/office/word/2010/wordprocessingDrawing" xmlns:wp="http://schemas.openxmlformats.org/drawingml/2006/wordprocessingDrawing" xmlns:w10="urn:schemas-microsoft-com:office:word" xmlns:w="http://schemas.openxmlformats.org/wordprocessingml/2006/main" xmlns:w14="http://schemas.microsoft.com/office/word/2010/wordml" xmlns:wpg="http://schemas.microsoft.com/office/word/2010/wordprocessingGroup" xmlns:wpi="http://schemas.microsoft.com/office/word/2010/wordprocessingInk" xmlns:wne="http://schemas.microsoft.com/office/word/2006/wordml" xmlns:wps="http://schemas.microsoft.com/office/word/2010/wordprocessingShape" mc:Ignorable="w14 wp14">
-  <w:docDefaults>
-    <w:rPrDefault>
-      <w:rPr>
-        <w:rFonts w:asciiTheme="minorHAnsi" w:eastAsiaTheme="minorEastAsia" w:hAnsiTheme="minorHAnsi" w:cstheme="minorBidi"/>
-        <w:sz w:val="22"/>
-        <w:szCs w:val="22"/>
-        <w:lang w:val="en-US" w:eastAsia="en-US" w:bidi="ar-SA"/>
-      </w:rPr>
-    </w:rPrDefault>
-    <w:pPrDefault>
-      <w:pPr>
-        <w:spacing w:after="200" w:line="276" w:lineRule="auto"/>
-      </w:pPr>
-    </w:pPrDefault>
-  </w:docDefaults>
-  <w:latentStyles w:defLockedState="0" w:defUIPriority="99" w:defSemiHidden="1" w:defUnhideWhenUsed="1" w:defQFormat="0" w:count="267">
-    <w:lsdException w:name="Normal" w:semiHidden="0" w:uiPriority="0" w:unhideWhenUsed="0" w:qFormat="1"/>
-    <w:lsdException w:name="heading 1" w:semiHidden="0" w:uiPriority="9" w:unhideWhenUsed="0" w:qFormat="1"/>
-    <w:lsdException w:name="heading 2" w:uiPriority="9" w:qFormat="1"/>
-    <w:lsdException w:name="heading 3" w:uiPriority="9" w:qFormat="1"/>
-    <w:lsdException w:name="heading 4" w:uiPriority="9" w:qFormat="1"/>
-    <w:lsdException w:name="heading 5" w:uiPriority="9" w:qFormat="1"/>
-    <w:lsdException w:name="heading 6" w:uiPriority="9" w:qFormat="1"/>
-    <w:lsdException w:name="heading 7" w:uiPriority="9" w:qFormat="1"/>
-    <w:lsdException w:name="heading 8" w:uiPriority="9" w:qFormat="1"/>
-    <w:lsdException w:name="heading 9" w:uiPriority="9" w:qFormat="1"/>
-    <w:lsdException w:name="toc 1" w:uiPriority="39"/>
-    <w:lsdException w:name="toc 2" w:uiPriority="39"/>
-    <w:lsdException w:name="toc 3" w:uiPriority="39"/>
-    <w:lsdException w:name="toc 4" w:uiPriority="39"/>
-    <w:lsdException w:name="toc 5" w:uiPriority="39"/>
-    <w:lsdException w:name="toc 6" w:uiPriority="39"/>
-    <w:lsdException w:name="toc 7" w:uiPriority="39"/>
-    <w:lsdException w:name="toc 8" w:uiPriority="39"/>
-    <w:lsdException w:name="toc 9" w:uiPriority="39"/>
-    <w:lsdException w:name="caption" w:uiPriority="35" w:qFormat="1"/>
-    <w:lsdException w:name="Title" w:semiHidden="0" w:uiPriority="10" w:unhideWhenUsed="0" w:qFormat="1"/>
-    <w:lsdException w:name="Default Paragraph Font" w:uiPriority="1"/>
-    <w:lsdException w:name="Subtitle" w:semiHidden="0" w:uiPriority="11" w:unhideWhenUsed="0" w:qFormat="1"/>
-    <w:lsdException w:name="Strong" w:semiHidden="0" w:uiPriority="22" w:unhideWhenUsed="0" w:qFormat="1"/>
-    <w:lsdException w:name="Emphasis" w:semiHidden="0" w:uiPriority="20" w:unhideWhenUsed="0" w:qFormat="1"/>
-    <w:lsdException w:name="Table Grid" w:semiHidden="0" w:uiPriority="59" w:unhideWhenUsed="0"/>
-    <w:lsdException w:name="Placeholder Text" w:unhideWhenUsed="0"/>
-    <w:lsdException w:name="No Spacing" w:semiHidden="0" w:uiPriority="1" w:unhideWhenUsed="0" w:qFormat="1"/>
-    <w:lsdException w:name="Light Shading" w:semiHidden="0" w:uiPriority="60" w:unhideWhenUsed="0"/>
-    <w:lsdException w:name="Light List" w:semiHidden="0" w:uiPriority="61" w:unhideWhenUsed="0"/>
-    <w:lsdException w:name="Light Grid" w:semiHidden="0" w:uiPriority="62" w:unhideWhenUsed="0"/>
-    <w:lsdException w:name="Medium Shading 1" w:semiHidden="0" w:uiPriority="63" w:unhideWhenUsed="0"/>
-    <w:lsdException w:name="Medium Shading 2" w:semiHidden="0" w:uiPriority="64" w:unhideWhenUsed="0"/>
-    <w:lsdException w:name="Medium List 1" w:semiHidden="0" w:uiPriority="65" w:unhideWhenUsed="0"/>
-    <w:lsdException w:name="Medium List 2" w:semiHidden="0" w:uiPriority="66" w:unhideWhenUsed="0"/>
-    <w:lsdException w:name="Medium Grid 1" w:semiHidden="0" w:uiPriority="67" w:unhideWhenUsed="0"/>
-    <w:lsdException w:name="Medium Grid 2" w:semiHidden="0" w:uiPriority="68" w:unhideWhenUsed="0"/>
-    <w:lsdException w:name="Medium Grid 3" w:semiHidden="0" w:uiPriority="69" w:unhideWhenUsed="0"/>
-    <w:lsdException w:name="Dark List" w:semiHidden="0" w:uiPriority="70" w:unhideWhenUsed="0"/>
-    <w:lsdException w:name="Colorful Shading" w:semiHidden="0" w:uiPriority="71" w:unhideWhenUsed="0"/>
-    <w:lsdException w:name="Colorful List" w:semiHidden="0" w:uiPriority="72" w:unhideWhenUsed="0"/>
-    <w:lsdException w:name="Colorful Grid" w:semiHidden="0" w:uiPriority="73" w:unhideWhenUsed="0"/>
-    <w:lsdException w:name="Light Shading Accent 1" w:semiHidden="0" w:uiPriority="60" w:unhideWhenUsed="0"/>
-    <w:lsdException w:name="Light List Accent 1" w:semiHidden="0" w:uiPriority="61" w:unhideWhenUsed="0"/>
-    <w:lsdException w:name="Light Grid Accent 1" w:semiHidden="0" w:uiPriority="62" w:unhideWhenUsed="0"/>
-    <w:lsdException w:name="Medium Shading 1 Accent 1" w:semiHidden="0" w:uiPriority="63" w:unhideWhenUsed="0"/>
-    <w:lsdException w:name="Medium Shading 2 Accent 1" w:semiHidden="0" w:uiPriority="64" w:unhideWhenUsed="0"/>
-    <w:lsdException w:name="Medium List 1 Accent 1" w:semiHidden="0" w:uiPriority="65" w:unhideWhenUsed="0"/>
-    <w:lsdException w:name="Revision" w:unhideWhenUsed="0"/>
-    <w:lsdException w:name="List Paragraph" w:semiHidden="0" w:uiPriority="34" w:unhideWhenUsed="0" w:qFormat="1"/>
-    <w:lsdException w:name="Quote" w:semiHidden="0" w:uiPriority="29" w:unhideWhenUsed="0" w:qFormat="1"/>
-    <w:lsdException w:name="Intense Quote" w:semiHidden="0" w:uiPriority="30" w:unhideWhenUsed="0" w:qFormat="1"/>
-    <w:lsdException w:name="Medium List 2 Accent 1" w:semiHidden="0" w:uiPriority="66" w:unhideWhenUsed="0"/>
-    <w:lsdException w:name="Medium Grid 1 Accent 1" w:semiHidden="0" w:uiPriority="67" w:unhideWhenUsed="0"/>
-    <w:lsdException w:name="Medium Grid 2 Accent 1" w:semiHidden="0" w:uiPriority="68" w:unhideWhenUsed="0"/>
-    <w:lsdException w:name="Medium Grid 3 Accent 1" w:semiHidden="0" w:uiPriority="69" w:unhideWhenUsed="0"/>
-    <w:lsdException w:name="Dark List Accent 1" w:semiHidden="0" w:uiPriority="70" w:unhideWhenUsed="0"/>
-    <w:lsdException w:name="Colorful Shading Accent 1" w:semiHidden="0" w:uiPriority="71" w:unhideWhenUsed="0"/>
-    <w:lsdException w:name="Colorful List Accent 1" w:semiHidden="0" w:uiPriority="72" w:unhideWhenUsed="0"/>
-    <w:lsdException w:name="Colorful Grid Accent 1" w:semiHidden="0" w:uiPriority="73" w:unhideWhenUsed="0"/>
-    <w:lsdException w:name="Light Shading Accent 2" w:semiHidden="0" w:uiPriority="60" w:unhideWhenUsed="0"/>
-    <w:lsdException w:name="Light List Accent 2" w:semiHidden="0" w:uiPriority="61" w:unhideWhenUsed="0"/>
-    <w:lsdException w:name="Light Grid Accent 2" w:semiHidden="0" w:uiPriority="62" w:unhideWhenUsed="0"/>
-    <w:lsdException w:name="Medium Shading 1 Accent 2" w:semiHidden="0" w:uiPriority="63" w:unhideWhenUsed="0"/>
-    <w:lsdException w:name="Medium Shading 2 Accent 2" w:semiHidden="0" w:uiPriority="64" w:unhideWhenUsed="0"/>
-    <w:lsdException w:name="Medium List 1 Accent 2" w:semiHidden="0" w:uiPriority="65" w:unhideWhenUsed="0"/>
-    <w:lsdException w:name="Medium List 2 Accent 2" w:semiHidden="0" w:uiPriority="66" w:unhideWhenUsed="0"/>
-    <w:lsdException w:name="Medium Grid 1 Accent 2" w:semiHidden="0" w:uiPriority="67" w:unhideWhenUsed="0"/>
-    <w:lsdException w:name="Medium Grid 2 Accent 2" w:semiHidden="0" w:uiPriority="68" w:unhideWhenUsed="0"/>
-    <w:lsdException w:name="Medium Grid 3 Accent 2" w:semiHidden="0" w:uiPriority="69" w:unhideWhenUsed="0"/>
-    <w:lsdException w:name="Dark List Accent 2" w:semiHidden="0" w:uiPriority="70" w:unhideWhenUsed="0"/>
-    <w:lsdException w:name="Colorful Shading Accent 2" w:semiHidden="0" w:uiPriority="71" w:unhideWhenUsed="0"/>
-    <w:lsdException w:name="Colorful List Accent 2" w:semiHidden="0" w:uiPriority="72" w:unhideWhenUsed="0"/>
-    <w:lsdException w:name="Colorful Grid Accent 2" w:semiHidden="0" w:uiPriority="73" w:unhideWhenUsed="0"/>
-    <w:lsdException w:name="Light Shading Accent 3" w:semiHidden="0" w:uiPriority="60" w:unhideWhenUsed="0"/>
-    <w:lsdException w:name="Light List Accent 3" w:semiHidden="0" w:uiPriority="61" w:unhideWhenUsed="0"/>
-    <w:lsdException w:name="Light Grid Accent 3" w:semiHidden="0" w:uiPriority="62" w:unhideWhenUsed="0"/>
-    <w:lsdException w:name="Medium Shading 1 Accent 3" w:semiHidden="0" w:uiPriority="63" w:unhideWhenUsed="0"/>
-    <w:lsdException w:name="Medium Shading 2 Accent 3" w:semiHidden="0" w:uiPriority="64" w:unhideWhenUsed="0"/>
-    <w:lsdException w:name="Medium List 1 Accent 3" w:semiHidden="0" w:uiPriority="65" w:unhideWhenUsed="0"/>
-    <w:lsdException w:name="Medium List 2 Accent 3" w:semiHidden="0" w:uiPriority="66" w:unhideWhenUsed="0"/>
-    <w:lsdException w:name="Medium Grid 1 Accent 3" w:semiHidden="0" w:uiPriority="67" w:unhideWhenUsed="0"/>
-    <w:lsdException w:name="Medium Grid 2 Accent 3" w:semiHidden="0" w:uiPriority="68" w:unhideWhenUsed="0"/>
-    <w:lsdException w:name="Medium Grid 3 Accent 3" w:semiHidden="0" w:uiPriority="69" w:unhideWhenUsed="0"/>
-    <w:lsdException w:name="Dark List Accent 3" w:semiHidden="0" w:uiPriority="70" w:unhideWhenUsed="0"/>
-    <w:lsdException w:name="Colorful Shading Accent 3" w:semiHidden="0" w:uiPriority="71" w:unhideWhenUsed="0"/>
-    <w:lsdException w:name="Colorful List Accent 3" w:semiHidden="0" w:uiPriority="72" w:unhideWhenUsed="0"/>
-    <w:lsdException w:name="Colorful Grid Accent 3" w:semiHidden="0" w:uiPriority="73" w:unhideWhenUsed="0"/>
-    <w:lsdException w:name="Light Shading Accent 4" w:semiHidden="0" w:uiPriority="60" w:unhideWhenUsed="0"/>
-    <w:lsdException w:name="Light List Accent 4" w:semiHidden="0" w:uiPriority="61" w:unhideWhenUsed="0"/>
-    <w:lsdException w:name="Light Grid Accent 4" w:semiHidden="0" w:uiPriority="62" w:unhideWhenUsed="0"/>
-    <w:lsdException w:name="Medium Shading 1 Accent 4" w:semiHidden="0" w:uiPriority="63" w:unhideWhenUsed="0"/>
-    <w:lsdException w:name="Medium Shading 2 Accent 4" w:semiHidden="0" w:uiPriority="64" w:unhideWhenUsed="0"/>
-    <w:lsdException w:name="Medium List 1 Accent 4" w:semiHidden="0" w:uiPriority="65" w:unhideWhenUsed="0"/>
-    <w:lsdException w:name="Medium List 2 Accent 4" w:semiHidden="0" w:uiPriority="66" w:unhideWhenUsed="0"/>
-    <w:lsdException w:name="Medium Grid 1 Accent 4" w:semiHidden="0" w:uiPriority="67" w:unhideWhenUsed="0"/>
-    <w:lsdException w:name="Medium Grid 2 Accent 4" w:semiHidden="0" w:uiPriority="68" w:unhideWhenUsed="0"/>
-    <w:lsdException w:name="Medium Grid 3 Accent 4" w:semiHidden="0" w:uiPriority="69" w:unhideWhenUsed="0"/>
-    <w:lsdException w:name="Dark List Accent 4" w:semiHidden="0" w:uiPriority="70" w:unhideWhenUsed="0"/>
-    <w:lsdException w:name="Colorful Shading Accent 4" w:semiHidden="0" w:uiPriority="71" w:unhideWhenUsed="0"/>
-    <w:lsdException w:name="Colorful List Accent 4" w:semiHidden="0" w:uiPriority="72" w:unhideWhenUsed="0"/>
-    <w:lsdException w:name="Colorful Grid Accent 4" w:semiHidden="0" w:uiPriority="73" w:unhideWhenUsed="0"/>
-    <w:lsdException w:name="Light Shading Accent 5" w:semiHidden="0" w:uiPriority="60" w:unhideWhenUsed="0"/>
-    <w:lsdException w:name="Light List Accent 5" w:semiHidden="0" w:uiPriority="61" w:unhideWhenUsed="0"/>
-    <w:lsdException w:name="Light Grid Accent 5" w:semiHidden="0" w:uiPriority="62" w:unhideWhenUsed="0"/>
-    <w:lsdException w:name="Medium Shading 1 Accent 5" w:semiHidden="0" w:uiPriority="63" w:unhideWhenUsed="0"/>
-    <w:lsdException w:name="Medium Shading 2 Accent 5" w:semiHidden="0" w:uiPriority="64" w:unhideWhenUsed="0"/>
-    <w:lsdException w:name="Medium List 1 Accent 5" w:semiHidden="0" w:uiPriority="65" w:unhideWhenUsed="0"/>
-    <w:lsdException w:name="Medium List 2 Accent 5" w:semiHidden="0" w:uiPriority="66" w:unhideWhenUsed="0"/>
-    <w:lsdException w:name="Medium Grid 1 Accent 5" w:semiHidden="0" w:uiPriority="67" w:unhideWhenUsed="0"/>
-    <w:lsdException w:name="Medium Grid 2 Accent 5" w:semiHidden="0" w:uiPriority="68" w:unhideWhenUsed="0"/>
-    <w:lsdException w:name="Medium Grid 3 Accent 5" w:semiHidden="0" w:uiPriority="69" w:unhideWhenUsed="0"/>
-    <w:lsdException w:name="Dark List Accent 5" w:semiHidden="0" w:uiPriority="70" w:unhideWhenUsed="0"/>
-    <w:lsdException w:name="Colorful Shading Accent 5" w:semiHidden="0" w:uiPriority="71" w:unhideWhenUsed="0"/>
-    <w:lsdException w:name="Colorful List Accent 5" w:semiHidden="0" w:uiPriority="72" w:unhideWhenUsed="0"/>
-    <w:lsdException w:name="Colorful Grid Accent 5" w:semiHidden="0" w:uiPriority="73" w:unhideWhenUsed="0"/>
-    <w:lsdException w:name="Light Shading Accent 6" w:semiHidden="0" w:uiPriority="60" w:unhideWhenUsed="0"/>
-    <w:lsdException w:name="Light List Accent 6" w:semiHidden="0" w:uiPriority="61" w:unhideWhenUsed="0"/>
-    <w:lsdException w:name="Light Grid Accent 6" w:semiHidden="0" w:uiPriority="62" w:unhideWhenUsed="0"/>
-    <w:lsdException w:name="Medium Shading 1 Accent 6" w:semiHidden="0" w:uiPriority="63" w:unhideWhenUsed="0"/>
-    <w:lsdException w:name="Medium Shading 2 Accent 6" w:semiHidden="0" w:uiPriority="64" w:unhideWhenUsed="0"/>
-    <w:lsdException w:name="Medium List 1 Accent 6" w:semiHidden="0" w:uiPriority="65" w:unhideWhenUsed="0"/>
-    <w:lsdException w:name="Medium List 2 Accent 6" w:semiHidden="0" w:uiPriority="66" w:unhideWhenUsed="0"/>
-    <w:lsdException w:name="Medium Grid 1 Accent 6" w:semiHidden="0" w:uiPriority="67" w:unhideWhenUsed="0"/>
-    <w:lsdException w:name="Medium Grid 2 Accent 6" w:semiHidden="0" w:uiPriority="68" w:unhideWhenUsed="0"/>
-    <w:lsdException w:name="Medium Grid 3 Accent 6" w:semiHidden="0" w:uiPriority="69" w:unhideWhenUsed="0"/>
-    <w:lsdException w:name="Dark List Accent 6" w:semiHidden="0" w:uiPriority="70" w:unhideWhenUsed="0"/>
-    <w:lsdException w:name="Colorful Shading Accent 6" w:semiHidden="0" w:uiPriority="71" w:unhideWhenUsed="0"/>
-    <w:lsdException w:name="Colorful List Accent 6" w:semiHidden="0" w:uiPriority="72" w:unhideWhenUsed="0"/>
-    <w:lsdException w:name="Colorful Grid Accent 6" w:semiHidden="0" w:uiPriority="73" w:unhideWhenUsed="0"/>
-    <w:lsdException w:name="Subtle Emphasis" w:semiHidden="0" w:uiPriority="19" w:unhideWhenUsed="0" w:qFormat="1"/>
-    <w:lsdException w:name="Intense Emphasis" w:semiHidden="0" w:uiPriority="21" w:unhideWhenUsed="0" w:qFormat="1"/>
-    <w:lsdException w:name="Subtle Reference" w:semiHidden="0" w:uiPriority="31" w:unhideWhenUsed="0" w:qFormat="1"/>
-    <w:lsdException w:name="Intense Reference" w:semiHidden="0" w:uiPriority="32" w:unhideWhenUsed="0" w:qFormat="1"/>
-    <w:lsdException w:name="Book Title" w:semiHidden="0" w:uiPriority="33" w:unhideWhenUsed="0" w:qFormat="1"/>
-    <w:lsdException w:name="Bibliography" w:uiPriority="37"/>
-    <w:lsdException w:name="TOC Heading" w:uiPriority="39" w:qFormat="1"/>
-  </w:latentStyles>
-  <w:style w:type="paragraph" w:default="1" w:styleId="Normal">
-    <w:name w:val="Normal"/>
-    <w:qFormat/>
-  </w:style>
-  <w:style w:type="character" w:default="1" w:styleId="DefaultParagraphFont">
-    <w:name w:val="Default Paragraph Font"/>
-    <w:uiPriority w:val="1"/>
-    <w:semiHidden/>
-    <w:unhideWhenUsed/>
-  </w:style>
-  <w:style w:type="table" w:default="1" w:styleId="TableNormal">
-    <w:name w:val="Normal Table"/>
-    <w:uiPriority w:val="99"/>
-    <w:semiHidden/>
-    <w:unhideWhenUsed/>
-    <w:tblPr>
-      <w:tblInd w:w="0" w:type="dxa"/>
-      <w:tblCellMar>
-        <w:top w:w="0" w:type="dxa"/>
-        <w:left w:w="108" w:type="dxa"/>
-        <w:bottom w:w="0" w:type="dxa"/>
-        <w:right w:w="108" w:type="dxa"/>
-      </w:tblCellMar>
-    </w:tblPr>
-  </w:style>
-  <w:style w:type="numbering" w:default="1" w:styleId="NoList">
-    <w:name w:val="No List"/>
-    <w:uiPriority w:val="99"/>
-    <w:semiHidden/>
-    <w:unhideWhenUsed/>
-  </w:style>
-  <w:style w:type="paragraph" w:customStyle="1" w:styleId="A7FC3B3D0F70430E9EEB8B1A8FF30DEB">
-    <w:name w:val="A7FC3B3D0F70430E9EEB8B1A8FF30DEB"/>
-    <w:rsid w:val="00706080"/>
-  </w:style>
-  <w:style w:type="paragraph" w:customStyle="1" w:styleId="329477B8ACD042DE84F25DBA977B8AB4">
-    <w:name w:val="329477B8ACD042DE84F25DBA977B8AB4"/>
-    <w:rsid w:val="00706080"/>
-  </w:style>
-  <w:style w:type="paragraph" w:customStyle="1" w:styleId="257B6A888632448C819D72E2D875C011">
-    <w:name w:val="257B6A888632448C819D72E2D875C011"/>
-    <w:rsid w:val="00706080"/>
-  </w:style>
-  <w:style w:type="paragraph" w:customStyle="1" w:styleId="9F90611A38C64CB4BDC43C7CF4E0C723">
-    <w:name w:val="9F90611A38C64CB4BDC43C7CF4E0C723"/>
-    <w:rsid w:val="00706080"/>
-  </w:style>
-  <w:style w:type="paragraph" w:customStyle="1" w:styleId="F32F3B09BDFB479AAC4853AD04F58C3C">
-    <w:name w:val="F32F3B09BDFB479AAC4853AD04F58C3C"/>
-    <w:rsid w:val="00706080"/>
-  </w:style>
-  <w:style w:type="paragraph" w:customStyle="1" w:styleId="2225F1877CC549FE9C2A07618058F914">
-    <w:name w:val="2225F1877CC549FE9C2A07618058F914"/>
-    <w:rsid w:val="00706080"/>
-  </w:style>
-</w:styles>
-</file>
-
-<file path=word/glossary/webSettings.xml><?xml version="1.0" encoding="utf-8"?>
-<w:webSettings xmlns:mc="http://schemas.openxmlformats.org/markup-compatibility/2006" xmlns:r="http://schemas.openxmlformats.org/officeDocument/2006/relationships" xmlns:w="http://schemas.openxmlformats.org/wordprocessingml/2006/main" xmlns:w14="http://schemas.microsoft.com/office/word/2010/wordml" mc:Ignorable="w14">
-  <w:optimizeForBrowser/>
-  <w:allowPNG/>
-</w:webSettings>
-</file>
-
 <file path=word/theme/theme1.xml><?xml version="1.0" encoding="utf-8"?>
 <a:theme xmlns:a="http://schemas.openxmlformats.org/drawingml/2006/main" name="Office Theme">
   <a:themeElements>

</xml_diff>